<commit_message>
API by code dan fix bug
</commit_message>
<xml_diff>
--- a/public/dokumentasi API.docx
+++ b/public/dokumentasi API.docx
@@ -179,6 +179,104 @@
     <w:p>
       <w:pPr>
         <w:pStyle w:val="ListParagraph"/>
+        <w:shd w:val="clear" w:color="auto" w:fill="FFFFFF" w:themeFill="background1"/>
+        <w:spacing w:after="0" w:line="285" w:lineRule="atLeast"/>
+        <w:rPr>
+          <w:rFonts w:ascii="Consolas" w:eastAsia="Times New Roman" w:hAnsi="Consolas" w:cs="Times New Roman"/>
+          <w:sz w:val="21"/>
+          <w:szCs w:val="21"/>
+        </w:rPr>
+      </w:pPr>
+    </w:p>
+    <w:p>
+      <w:pPr>
+        <w:pStyle w:val="ListParagraph"/>
+        <w:shd w:val="clear" w:color="auto" w:fill="FFFFFF" w:themeFill="background1"/>
+        <w:spacing w:after="0" w:line="285" w:lineRule="atLeast"/>
+        <w:rPr>
+          <w:rFonts w:ascii="Consolas" w:eastAsia="Times New Roman" w:hAnsi="Consolas" w:cs="Times New Roman"/>
+          <w:sz w:val="21"/>
+          <w:szCs w:val="21"/>
+        </w:rPr>
+      </w:pPr>
+      <w:r>
+        <w:rPr>
+          <w:rFonts w:ascii="Consolas" w:eastAsia="Times New Roman" w:hAnsi="Consolas" w:cs="Times New Roman"/>
+          <w:sz w:val="21"/>
+          <w:szCs w:val="21"/>
+        </w:rPr>
+        <w:lastRenderedPageBreak/>
+        <w:t xml:space="preserve">Bisa juga dengan menggunakan code, dengan method get dan url : </w:t>
+      </w:r>
+      <w:r>
+        <w:rPr>
+          <w:rFonts w:ascii="Consolas" w:hAnsi="Consolas" w:cs="Helvetica"/>
+          <w:sz w:val="21"/>
+          <w:szCs w:val="21"/>
+        </w:rPr>
+        <w:t>http://localhost:8000/api/bookByCode/</w:t>
+      </w:r>
+      <w:r>
+        <w:rPr>
+          <w:rFonts w:ascii="Consolas" w:hAnsi="Consolas" w:cs="Helvetica"/>
+          <w:sz w:val="21"/>
+          <w:szCs w:val="21"/>
+        </w:rPr>
+        <w:t>{code}</w:t>
+      </w:r>
+      <w:r>
+        <w:rPr>
+          <w:rFonts w:ascii="Consolas" w:hAnsi="Consolas"/>
+          <w:noProof/>
+          <w:sz w:val="21"/>
+          <w:szCs w:val="21"/>
+        </w:rPr>
+        <w:t xml:space="preserve"> </w:t>
+      </w:r>
+      <w:r>
+        <w:rPr>
+          <w:noProof/>
+        </w:rPr>
+        <w:drawing>
+          <wp:inline distT="0" distB="0" distL="0" distR="0" wp14:anchorId="4C5B88A2" wp14:editId="7738C186">
+            <wp:extent cx="5943600" cy="3343275"/>
+            <wp:effectExtent l="0" t="0" r="0" b="9525"/>
+            <wp:docPr id="2" name="Picture 2"/>
+            <wp:cNvGraphicFramePr>
+              <a:graphicFrameLocks xmlns:a="http://schemas.openxmlformats.org/drawingml/2006/main" noChangeAspect="1"/>
+            </wp:cNvGraphicFramePr>
+            <a:graphic xmlns:a="http://schemas.openxmlformats.org/drawingml/2006/main">
+              <a:graphicData uri="http://schemas.openxmlformats.org/drawingml/2006/picture">
+                <pic:pic xmlns:pic="http://schemas.openxmlformats.org/drawingml/2006/picture">
+                  <pic:nvPicPr>
+                    <pic:cNvPr id="1" name=""/>
+                    <pic:cNvPicPr/>
+                  </pic:nvPicPr>
+                  <pic:blipFill>
+                    <a:blip r:embed="rId9"/>
+                    <a:stretch>
+                      <a:fillRect/>
+                    </a:stretch>
+                  </pic:blipFill>
+                  <pic:spPr>
+                    <a:xfrm>
+                      <a:off x="0" y="0"/>
+                      <a:ext cx="5943600" cy="3343275"/>
+                    </a:xfrm>
+                    <a:prstGeom prst="rect">
+                      <a:avLst/>
+                    </a:prstGeom>
+                  </pic:spPr>
+                </pic:pic>
+              </a:graphicData>
+            </a:graphic>
+          </wp:inline>
+        </w:drawing>
+      </w:r>
+    </w:p>
+    <w:p>
+      <w:pPr>
+        <w:pStyle w:val="ListParagraph"/>
         <w:numPr>
           <w:ilvl w:val="0"/>
           <w:numId w:val="3"/>
@@ -199,7 +297,7 @@
         </w:rPr>
         <w:t xml:space="preserve">Untuk mengecek API membuat buku baru dapat menggunakan method POST dan url : </w:t>
       </w:r>
-      <w:hyperlink r:id="rId9" w:history="1">
+      <w:hyperlink r:id="rId10" w:history="1">
         <w:r>
           <w:rPr>
             <w:rStyle w:val="Hyperlink"/>
@@ -234,7 +332,6 @@
         <w:rPr>
           <w:noProof/>
         </w:rPr>
-        <w:lastRenderedPageBreak/>
         <w:drawing>
           <wp:inline distT="0" distB="0" distL="0" distR="0" wp14:anchorId="16800492" wp14:editId="13F310C8">
             <wp:extent cx="5943600" cy="3350895"/>
@@ -251,7 +348,7 @@
                     <pic:cNvPicPr/>
                   </pic:nvPicPr>
                   <pic:blipFill>
-                    <a:blip r:embed="rId10"/>
+                    <a:blip r:embed="rId11"/>
                     <a:stretch>
                       <a:fillRect/>
                     </a:stretch>
@@ -295,7 +392,7 @@
         </w:rPr>
         <w:t xml:space="preserve">Untuk mengecek API mengedit buku dapat menggunakan method PUT dan url : </w:t>
       </w:r>
-      <w:hyperlink r:id="rId11" w:history="1">
+      <w:hyperlink r:id="rId12" w:history="1">
         <w:r>
           <w:rPr>
             <w:rStyle w:val="Hyperlink"/>
@@ -312,15 +409,7 @@
           <w:sz w:val="21"/>
           <w:szCs w:val="21"/>
         </w:rPr>
-        <w:t xml:space="preserve"> </w:t>
-      </w:r>
-      <w:r>
-        <w:rPr>
-          <w:rFonts w:ascii="Consolas" w:eastAsia="Times New Roman" w:hAnsi="Consolas" w:cs="Times New Roman"/>
-          <w:sz w:val="21"/>
-          <w:szCs w:val="21"/>
-        </w:rPr>
-        <w:t xml:space="preserve">dengan menambah paramater (code, stock, title,year, writer) </w:t>
+        <w:t xml:space="preserve"> dengan menambah paramater (code, stock, title,year, writer) </w:t>
       </w:r>
     </w:p>
     <w:p>
@@ -338,6 +427,7 @@
         <w:rPr>
           <w:noProof/>
         </w:rPr>
+        <w:lastRenderedPageBreak/>
         <w:drawing>
           <wp:inline distT="0" distB="0" distL="0" distR="0" wp14:anchorId="79950267" wp14:editId="2E6D81D6">
             <wp:extent cx="5943600" cy="3343275"/>
@@ -354,7 +444,7 @@
                     <pic:cNvPicPr/>
                   </pic:nvPicPr>
                   <pic:blipFill>
-                    <a:blip r:embed="rId12"/>
+                    <a:blip r:embed="rId13"/>
                     <a:stretch>
                       <a:fillRect/>
                     </a:stretch>
@@ -378,6 +468,105 @@
     <w:p>
       <w:pPr>
         <w:pStyle w:val="ListParagraph"/>
+        <w:shd w:val="clear" w:color="auto" w:fill="FFFFFF" w:themeFill="background1"/>
+        <w:spacing w:after="0" w:line="285" w:lineRule="atLeast"/>
+        <w:rPr>
+          <w:rFonts w:ascii="Consolas" w:hAnsi="Consolas" w:cs="Helvetica"/>
+          <w:sz w:val="21"/>
+          <w:szCs w:val="21"/>
+        </w:rPr>
+      </w:pPr>
+      <w:r>
+        <w:rPr>
+          <w:rFonts w:ascii="Consolas" w:eastAsia="Times New Roman" w:hAnsi="Consolas" w:cs="Times New Roman"/>
+          <w:sz w:val="21"/>
+          <w:szCs w:val="21"/>
+        </w:rPr>
+        <w:t xml:space="preserve">Bisa juga dengan menggunakan code, dengan method </w:t>
+      </w:r>
+      <w:r>
+        <w:rPr>
+          <w:rFonts w:ascii="Consolas" w:eastAsia="Times New Roman" w:hAnsi="Consolas" w:cs="Times New Roman"/>
+          <w:sz w:val="21"/>
+          <w:szCs w:val="21"/>
+        </w:rPr>
+        <w:t>put</w:t>
+      </w:r>
+      <w:r>
+        <w:rPr>
+          <w:rFonts w:ascii="Consolas" w:eastAsia="Times New Roman" w:hAnsi="Consolas" w:cs="Times New Roman"/>
+          <w:sz w:val="21"/>
+          <w:szCs w:val="21"/>
+        </w:rPr>
+        <w:t xml:space="preserve"> dan url : </w:t>
+      </w:r>
+      <w:hyperlink r:id="rId14" w:history="1">
+        <w:r>
+          <w:rPr>
+            <w:rStyle w:val="Hyperlink"/>
+            <w:rFonts w:ascii="Consolas" w:hAnsi="Consolas" w:cs="Helvetica"/>
+            <w:sz w:val="21"/>
+            <w:szCs w:val="21"/>
+          </w:rPr>
+          <w:t>http://localhost:8000/api/bookByCode/{code}</w:t>
+        </w:r>
+      </w:hyperlink>
+    </w:p>
+    <w:p>
+      <w:pPr>
+        <w:pStyle w:val="ListParagraph"/>
+        <w:shd w:val="clear" w:color="auto" w:fill="FFFFFF" w:themeFill="background1"/>
+        <w:spacing w:after="0" w:line="285" w:lineRule="atLeast"/>
+        <w:rPr>
+          <w:rFonts w:ascii="Consolas" w:eastAsia="Times New Roman" w:hAnsi="Consolas" w:cs="Times New Roman"/>
+          <w:sz w:val="21"/>
+          <w:szCs w:val="21"/>
+        </w:rPr>
+      </w:pPr>
+      <w:r>
+        <w:rPr>
+          <w:noProof/>
+        </w:rPr>
+        <w:drawing>
+          <wp:inline distT="0" distB="0" distL="0" distR="0" wp14:anchorId="6EA29D67" wp14:editId="749823B5">
+            <wp:extent cx="5943600" cy="3163570"/>
+            <wp:effectExtent l="0" t="0" r="0" b="0"/>
+            <wp:docPr id="9" name="Picture 9"/>
+            <wp:cNvGraphicFramePr>
+              <a:graphicFrameLocks xmlns:a="http://schemas.openxmlformats.org/drawingml/2006/main" noChangeAspect="1"/>
+            </wp:cNvGraphicFramePr>
+            <a:graphic xmlns:a="http://schemas.openxmlformats.org/drawingml/2006/main">
+              <a:graphicData uri="http://schemas.openxmlformats.org/drawingml/2006/picture">
+                <pic:pic xmlns:pic="http://schemas.openxmlformats.org/drawingml/2006/picture">
+                  <pic:nvPicPr>
+                    <pic:cNvPr id="1" name=""/>
+                    <pic:cNvPicPr/>
+                  </pic:nvPicPr>
+                  <pic:blipFill>
+                    <a:blip r:embed="rId15"/>
+                    <a:stretch>
+                      <a:fillRect/>
+                    </a:stretch>
+                  </pic:blipFill>
+                  <pic:spPr>
+                    <a:xfrm>
+                      <a:off x="0" y="0"/>
+                      <a:ext cx="5943600" cy="3163570"/>
+                    </a:xfrm>
+                    <a:prstGeom prst="rect">
+                      <a:avLst/>
+                    </a:prstGeom>
+                  </pic:spPr>
+                </pic:pic>
+              </a:graphicData>
+            </a:graphic>
+          </wp:inline>
+        </w:drawing>
+      </w:r>
+    </w:p>
+    <w:p>
+      <w:pPr>
+        <w:pStyle w:val="ListParagraph"/>
         <w:numPr>
           <w:ilvl w:val="0"/>
           <w:numId w:val="3"/>
@@ -414,7 +603,7 @@
         </w:rPr>
         <w:t xml:space="preserve"> buku dapat menggunakan method DELETE dan url : </w:t>
       </w:r>
-      <w:hyperlink r:id="rId13" w:history="1">
+      <w:hyperlink r:id="rId16" w:history="1">
         <w:r>
           <w:rPr>
             <w:rStyle w:val="Hyperlink"/>
@@ -458,7 +647,7 @@
                     <pic:cNvPicPr/>
                   </pic:nvPicPr>
                   <pic:blipFill>
-                    <a:blip r:embed="rId14"/>
+                    <a:blip r:embed="rId17"/>
                     <a:stretch>
                       <a:fillRect/>
                     </a:stretch>
@@ -482,35 +671,59 @@
     <w:p>
       <w:pPr>
         <w:pStyle w:val="ListParagraph"/>
-        <w:numPr>
-          <w:ilvl w:val="0"/>
-          <w:numId w:val="3"/>
-        </w:numPr>
-        <w:shd w:val="clear" w:color="auto" w:fill="FFFFFF" w:themeFill="background1"/>
-        <w:spacing w:after="0" w:line="285" w:lineRule="atLeast"/>
-        <w:rPr>
-          <w:rFonts w:ascii="Consolas" w:eastAsia="Times New Roman" w:hAnsi="Consolas" w:cs="Times New Roman"/>
-          <w:sz w:val="21"/>
-          <w:szCs w:val="21"/>
-        </w:rPr>
-      </w:pPr>
-      <w:r>
-        <w:rPr>
-          <w:rFonts w:ascii="Consolas" w:eastAsia="Times New Roman" w:hAnsi="Consolas" w:cs="Times New Roman"/>
-          <w:sz w:val="21"/>
-          <w:szCs w:val="21"/>
-        </w:rPr>
-        <w:t xml:space="preserve">Untuk mengecek API list member dapat menggunakan method GET dan url : </w:t>
-      </w:r>
-      <w:hyperlink r:id="rId15" w:history="1">
+        <w:shd w:val="clear" w:color="auto" w:fill="FFFFFF" w:themeFill="background1"/>
+        <w:spacing w:after="0" w:line="285" w:lineRule="atLeast"/>
+        <w:rPr>
+          <w:rFonts w:ascii="Consolas" w:eastAsia="Times New Roman" w:hAnsi="Consolas" w:cs="Times New Roman"/>
+          <w:sz w:val="21"/>
+          <w:szCs w:val="21"/>
+        </w:rPr>
+      </w:pPr>
+    </w:p>
+    <w:p>
+      <w:pPr>
+        <w:pStyle w:val="ListParagraph"/>
+        <w:shd w:val="clear" w:color="auto" w:fill="FFFFFF" w:themeFill="background1"/>
+        <w:spacing w:after="0" w:line="285" w:lineRule="atLeast"/>
+        <w:rPr>
+          <w:rFonts w:ascii="Consolas" w:hAnsi="Consolas" w:cs="Helvetica"/>
+          <w:sz w:val="21"/>
+          <w:szCs w:val="21"/>
+        </w:rPr>
+      </w:pPr>
+      <w:r>
+        <w:rPr>
+          <w:rFonts w:ascii="Consolas" w:eastAsia="Times New Roman" w:hAnsi="Consolas" w:cs="Times New Roman"/>
+          <w:sz w:val="21"/>
+          <w:szCs w:val="21"/>
+        </w:rPr>
+        <w:t xml:space="preserve">Bisa juga dengan menggunakan code, dengan method </w:t>
+      </w:r>
+      <w:r>
+        <w:rPr>
+          <w:rFonts w:ascii="Consolas" w:eastAsia="Times New Roman" w:hAnsi="Consolas" w:cs="Times New Roman"/>
+          <w:sz w:val="21"/>
+          <w:szCs w:val="21"/>
+        </w:rPr>
+        <w:t>delete</w:t>
+      </w:r>
+      <w:r>
+        <w:rPr>
+          <w:rFonts w:ascii="Consolas" w:eastAsia="Times New Roman" w:hAnsi="Consolas" w:cs="Times New Roman"/>
+          <w:sz w:val="21"/>
+          <w:szCs w:val="21"/>
+        </w:rPr>
+        <w:t xml:space="preserve"> dan url : </w:t>
+      </w:r>
+      <w:hyperlink r:id="rId18" w:history="1">
         <w:r>
           <w:rPr>
             <w:rStyle w:val="Hyperlink"/>
-            <w:rFonts w:ascii="Consolas" w:eastAsia="Times New Roman" w:hAnsi="Consolas" w:cs="Times New Roman"/>
+            <w:rFonts w:ascii="Consolas" w:hAnsi="Consolas" w:cs="Helvetica"/>
             <w:sz w:val="21"/>
             <w:szCs w:val="21"/>
           </w:rPr>
-          <w:t>http://localhost:8000/api/member</w:t>
+          <w:t>http://localhost:8000/api/bookByCode/{code}</w:t>
         </w:r>
       </w:hyperlink>
     </w:p>
@@ -530,10 +743,10 @@
           <w:noProof/>
         </w:rPr>
         <w:drawing>
-          <wp:inline distT="0" distB="0" distL="0" distR="0" wp14:anchorId="1AAEA015" wp14:editId="1AEE2291">
+          <wp:inline distT="0" distB="0" distL="0" distR="0" wp14:anchorId="5C07CD18" wp14:editId="5F915725">
             <wp:extent cx="5943600" cy="3343275"/>
             <wp:effectExtent l="0" t="0" r="0" b="9525"/>
-            <wp:docPr id="7" name="Picture 7"/>
+            <wp:docPr id="10" name="Picture 10"/>
             <wp:cNvGraphicFramePr>
               <a:graphicFrameLocks xmlns:a="http://schemas.openxmlformats.org/drawingml/2006/main" noChangeAspect="1"/>
             </wp:cNvGraphicFramePr>
@@ -545,7 +758,7 @@
                     <pic:cNvPicPr/>
                   </pic:nvPicPr>
                   <pic:blipFill>
-                    <a:blip r:embed="rId16"/>
+                    <a:blip r:embed="rId19"/>
                     <a:stretch>
                       <a:fillRect/>
                     </a:stretch>
@@ -587,9 +800,97 @@
           <w:sz w:val="21"/>
           <w:szCs w:val="21"/>
         </w:rPr>
+        <w:t xml:space="preserve">Untuk mengecek API list member dapat menggunakan method GET dan url : </w:t>
+      </w:r>
+      <w:hyperlink r:id="rId20" w:history="1">
+        <w:r>
+          <w:rPr>
+            <w:rStyle w:val="Hyperlink"/>
+            <w:rFonts w:ascii="Consolas" w:eastAsia="Times New Roman" w:hAnsi="Consolas" w:cs="Times New Roman"/>
+            <w:sz w:val="21"/>
+            <w:szCs w:val="21"/>
+          </w:rPr>
+          <w:t>http://localhost:8000/api/member</w:t>
+        </w:r>
+      </w:hyperlink>
+    </w:p>
+    <w:p>
+      <w:pPr>
+        <w:pStyle w:val="ListParagraph"/>
+        <w:shd w:val="clear" w:color="auto" w:fill="FFFFFF" w:themeFill="background1"/>
+        <w:spacing w:after="0" w:line="285" w:lineRule="atLeast"/>
+        <w:rPr>
+          <w:rFonts w:ascii="Consolas" w:eastAsia="Times New Roman" w:hAnsi="Consolas" w:cs="Times New Roman"/>
+          <w:sz w:val="21"/>
+          <w:szCs w:val="21"/>
+        </w:rPr>
+      </w:pPr>
+      <w:r>
+        <w:rPr>
+          <w:noProof/>
+        </w:rPr>
+        <w:lastRenderedPageBreak/>
+        <w:drawing>
+          <wp:inline distT="0" distB="0" distL="0" distR="0" wp14:anchorId="1AAEA015" wp14:editId="1AEE2291">
+            <wp:extent cx="5943600" cy="3343275"/>
+            <wp:effectExtent l="0" t="0" r="0" b="9525"/>
+            <wp:docPr id="7" name="Picture 7"/>
+            <wp:cNvGraphicFramePr>
+              <a:graphicFrameLocks xmlns:a="http://schemas.openxmlformats.org/drawingml/2006/main" noChangeAspect="1"/>
+            </wp:cNvGraphicFramePr>
+            <a:graphic xmlns:a="http://schemas.openxmlformats.org/drawingml/2006/main">
+              <a:graphicData uri="http://schemas.openxmlformats.org/drawingml/2006/picture">
+                <pic:pic xmlns:pic="http://schemas.openxmlformats.org/drawingml/2006/picture">
+                  <pic:nvPicPr>
+                    <pic:cNvPr id="1" name=""/>
+                    <pic:cNvPicPr/>
+                  </pic:nvPicPr>
+                  <pic:blipFill>
+                    <a:blip r:embed="rId21"/>
+                    <a:stretch>
+                      <a:fillRect/>
+                    </a:stretch>
+                  </pic:blipFill>
+                  <pic:spPr>
+                    <a:xfrm>
+                      <a:off x="0" y="0"/>
+                      <a:ext cx="5943600" cy="3343275"/>
+                    </a:xfrm>
+                    <a:prstGeom prst="rect">
+                      <a:avLst/>
+                    </a:prstGeom>
+                  </pic:spPr>
+                </pic:pic>
+              </a:graphicData>
+            </a:graphic>
+          </wp:inline>
+        </w:drawing>
+      </w:r>
+    </w:p>
+    <w:p>
+      <w:pPr>
+        <w:pStyle w:val="ListParagraph"/>
+        <w:numPr>
+          <w:ilvl w:val="0"/>
+          <w:numId w:val="3"/>
+        </w:numPr>
+        <w:shd w:val="clear" w:color="auto" w:fill="FFFFFF" w:themeFill="background1"/>
+        <w:spacing w:after="0" w:line="285" w:lineRule="atLeast"/>
+        <w:rPr>
+          <w:rFonts w:ascii="Consolas" w:eastAsia="Times New Roman" w:hAnsi="Consolas" w:cs="Times New Roman"/>
+          <w:sz w:val="21"/>
+          <w:szCs w:val="21"/>
+        </w:rPr>
+      </w:pPr>
+      <w:r>
+        <w:rPr>
+          <w:rFonts w:ascii="Consolas" w:eastAsia="Times New Roman" w:hAnsi="Consolas" w:cs="Times New Roman"/>
+          <w:sz w:val="21"/>
+          <w:szCs w:val="21"/>
+        </w:rPr>
         <w:t xml:space="preserve">Untuk mengecek API list peminjaman buku dapat menggunakan method GET dan url : </w:t>
       </w:r>
-      <w:hyperlink r:id="rId17" w:history="1">
+      <w:hyperlink r:id="rId22" w:history="1">
         <w:r>
           <w:rPr>
             <w:rStyle w:val="Hyperlink"/>
@@ -616,7 +917,6 @@
         <w:rPr>
           <w:noProof/>
         </w:rPr>
-        <w:lastRenderedPageBreak/>
         <w:drawing>
           <wp:inline distT="0" distB="0" distL="0" distR="0" wp14:anchorId="16BDBB00" wp14:editId="4B33D05A">
             <wp:extent cx="5943600" cy="3343275"/>
@@ -633,7 +933,7 @@
                     <pic:cNvPicPr/>
                   </pic:nvPicPr>
                   <pic:blipFill>
-                    <a:blip r:embed="rId18"/>
+                    <a:blip r:embed="rId23"/>
                     <a:stretch>
                       <a:fillRect/>
                     </a:stretch>

</xml_diff>